<commit_message>
Documentação Trabalho Prático 4
</commit_message>
<xml_diff>
--- a/Documentação a respeito do 4.docx
+++ b/Documentação a respeito do 4.docx
@@ -80,7 +80,55 @@
           <w:sz w:val="28"/>
           <w:szCs w:val="28"/>
         </w:rPr>
-        <w:t>Maurício Otávio Braga de Oliveira e Pedro Lucas Oliveira Borges</w:t>
+        <w:t>Maurício Otávio Braga de Oliveira</w:t>
+      </w:r>
+      <w:r>
+        <w:rPr>
+          <w:rFonts w:ascii="Arial" w:hAnsi="Arial" w:cs="Arial"/>
+          <w:sz w:val="28"/>
+          <w:szCs w:val="28"/>
+        </w:rPr>
+        <w:t>,</w:t>
+      </w:r>
+      <w:r>
+        <w:rPr>
+          <w:rFonts w:ascii="Arial" w:hAnsi="Arial" w:cs="Arial"/>
+          <w:sz w:val="28"/>
+          <w:szCs w:val="28"/>
+        </w:rPr>
+        <w:t xml:space="preserve"> Pedro Lucas Oliveira Borges</w:t>
+      </w:r>
+      <w:r>
+        <w:rPr>
+          <w:rFonts w:ascii="Arial" w:hAnsi="Arial" w:cs="Arial"/>
+          <w:sz w:val="28"/>
+          <w:szCs w:val="28"/>
+        </w:rPr>
+        <w:t xml:space="preserve">, </w:t>
+      </w:r>
+      <w:r>
+        <w:rPr>
+          <w:rFonts w:ascii="Arial" w:hAnsi="Arial" w:cs="Arial"/>
+          <w:sz w:val="28"/>
+          <w:szCs w:val="28"/>
+        </w:rPr>
+        <w:t>Pedro Henrique Carneiro de Castro</w:t>
+      </w:r>
+      <w:r>
+        <w:rPr>
+          <w:rFonts w:ascii="Arial" w:hAnsi="Arial" w:cs="Arial"/>
+          <w:sz w:val="28"/>
+          <w:szCs w:val="28"/>
+        </w:rPr>
+        <w:t xml:space="preserve"> e </w:t>
+      </w:r>
+      <w:r>
+        <w:rPr>
+          <w:rFonts w:ascii="Arial" w:hAnsi="Arial" w:cs="Arial"/>
+          <w:sz w:val="28"/>
+          <w:szCs w:val="28"/>
+        </w:rPr>
+        <w:t>Ryan Carlos Cabral de Souza</w:t>
       </w:r>
     </w:p>
     <w:p>
@@ -885,6 +933,121 @@
       <w:pPr>
         <w:rPr>
           <w:rFonts w:ascii="Arial" w:hAnsi="Arial" w:cs="Arial"/>
+          <w:sz w:val="28"/>
+          <w:szCs w:val="28"/>
+        </w:rPr>
+      </w:pPr>
+      <w:r>
+        <w:rPr>
+          <w:rFonts w:ascii="Arial" w:hAnsi="Arial" w:cs="Arial"/>
+          <w:sz w:val="28"/>
+          <w:szCs w:val="28"/>
+        </w:rPr>
+        <w:t>Dashboard e Perfil Local (</w:t>
+      </w:r>
+      <w:proofErr w:type="spellStart"/>
+      <w:r>
+        <w:rPr>
+          <w:rFonts w:ascii="Arial" w:hAnsi="Arial" w:cs="Arial"/>
+          <w:sz w:val="28"/>
+          <w:szCs w:val="28"/>
+        </w:rPr>
+        <w:t>SharedPreferences</w:t>
+      </w:r>
+      <w:proofErr w:type="spellEnd"/>
+      <w:r>
+        <w:rPr>
+          <w:rFonts w:ascii="Arial" w:hAnsi="Arial" w:cs="Arial"/>
+          <w:sz w:val="28"/>
+          <w:szCs w:val="28"/>
+        </w:rPr>
+        <w:t>)</w:t>
+      </w:r>
+    </w:p>
+    <w:p>
+      <w:pPr>
+        <w:rPr>
+          <w:rFonts w:ascii="Arial" w:hAnsi="Arial" w:cs="Arial"/>
+          <w:sz w:val="28"/>
+          <w:szCs w:val="28"/>
+        </w:rPr>
+      </w:pPr>
+      <w:r>
+        <w:rPr>
+          <w:rFonts w:ascii="Arial" w:hAnsi="Arial" w:cs="Arial"/>
+          <w:sz w:val="28"/>
+          <w:szCs w:val="28"/>
+        </w:rPr>
+        <w:t xml:space="preserve">Para atender ao requisito de persistência do perfil e criação do Dashboard, o aplicativo utiliza o </w:t>
+      </w:r>
+      <w:proofErr w:type="spellStart"/>
+      <w:r>
+        <w:rPr>
+          <w:rFonts w:ascii="Arial" w:hAnsi="Arial" w:cs="Arial"/>
+          <w:sz w:val="28"/>
+          <w:szCs w:val="28"/>
+        </w:rPr>
+        <w:t>SharedPreferences</w:t>
+      </w:r>
+      <w:proofErr w:type="spellEnd"/>
+      <w:r>
+        <w:rPr>
+          <w:rFonts w:ascii="Arial" w:hAnsi="Arial" w:cs="Arial"/>
+          <w:sz w:val="28"/>
+          <w:szCs w:val="28"/>
+        </w:rPr>
+        <w:t xml:space="preserve">. No momento em que a autenticação é concluída com sucesso no </w:t>
+      </w:r>
+      <w:proofErr w:type="spellStart"/>
+      <w:r>
+        <w:rPr>
+          <w:rFonts w:ascii="Arial" w:hAnsi="Arial" w:cs="Arial"/>
+          <w:sz w:val="28"/>
+          <w:szCs w:val="28"/>
+        </w:rPr>
+        <w:t>Firebase</w:t>
+      </w:r>
+      <w:proofErr w:type="spellEnd"/>
+      <w:r>
+        <w:rPr>
+          <w:rFonts w:ascii="Arial" w:hAnsi="Arial" w:cs="Arial"/>
+          <w:sz w:val="28"/>
+          <w:szCs w:val="28"/>
+        </w:rPr>
+        <w:t>, o nome do usuário (extraído do seu e-mail) é salvo no armazenamento local do aparelho. A tela inicial (</w:t>
+      </w:r>
+      <w:proofErr w:type="spellStart"/>
+      <w:r>
+        <w:rPr>
+          <w:rFonts w:ascii="Arial" w:hAnsi="Arial" w:cs="Arial"/>
+          <w:sz w:val="28"/>
+          <w:szCs w:val="28"/>
+        </w:rPr>
+        <w:t>MainActivity</w:t>
+      </w:r>
+      <w:proofErr w:type="spellEnd"/>
+      <w:r>
+        <w:rPr>
+          <w:rFonts w:ascii="Arial" w:hAnsi="Arial" w:cs="Arial"/>
+          <w:sz w:val="28"/>
+          <w:szCs w:val="28"/>
+        </w:rPr>
+        <w:t>) atua como um Dashboard interativo, resgatando esse dado local instantaneamente para exibir uma mensagem de boas-vindas personalizada, garantindo uma interface amigável desde o primeiro segundo, mesmo se o dispositivo estiver totalmente offline.</w:t>
+      </w:r>
+    </w:p>
+    <w:p>
+      <w:pPr>
+        <w:rPr>
+          <w:rFonts w:ascii="Arial" w:hAnsi="Arial" w:cs="Arial"/>
+          <w:sz w:val="28"/>
+          <w:szCs w:val="28"/>
+        </w:rPr>
+      </w:pPr>
+    </w:p>
+    <w:p>
+      <w:pPr>
+        <w:rPr>
+          <w:rFonts w:ascii="Arial" w:hAnsi="Arial" w:cs="Arial"/>
           <w:b/>
           <w:bCs/>
           <w:sz w:val="28"/>
@@ -960,6 +1123,7 @@
           <w:sz w:val="28"/>
           <w:szCs w:val="28"/>
         </w:rPr>
+        <w:lastRenderedPageBreak/>
         <w:t xml:space="preserve">Timer: Implementado com </w:t>
       </w:r>
       <w:proofErr w:type="spellStart"/>
@@ -1060,7 +1224,6 @@
           <w:sz w:val="28"/>
           <w:szCs w:val="28"/>
         </w:rPr>
-        <w:lastRenderedPageBreak/>
         <w:t>Histórico e Sincronização de Resultados</w:t>
       </w:r>
     </w:p>
@@ -1203,6 +1366,139 @@
           <w:szCs w:val="28"/>
         </w:rPr>
         <w:t>.</w:t>
+      </w:r>
+    </w:p>
+    <w:p>
+      <w:pPr>
+        <w:rPr>
+          <w:rFonts w:ascii="Arial" w:hAnsi="Arial" w:cs="Arial"/>
+          <w:sz w:val="28"/>
+          <w:szCs w:val="28"/>
+        </w:rPr>
+      </w:pPr>
+    </w:p>
+    <w:p>
+      <w:pPr>
+        <w:rPr>
+          <w:rFonts w:ascii="Arial" w:hAnsi="Arial" w:cs="Arial"/>
+          <w:sz w:val="28"/>
+          <w:szCs w:val="28"/>
+        </w:rPr>
+      </w:pPr>
+      <w:r>
+        <w:rPr>
+          <w:rFonts w:ascii="Arial" w:hAnsi="Arial" w:cs="Arial"/>
+          <w:sz w:val="28"/>
+          <w:szCs w:val="28"/>
+        </w:rPr>
+        <w:t>Ranking Global (</w:t>
+      </w:r>
+      <w:proofErr w:type="spellStart"/>
+      <w:r>
+        <w:rPr>
+          <w:rFonts w:ascii="Arial" w:hAnsi="Arial" w:cs="Arial"/>
+          <w:sz w:val="28"/>
+          <w:szCs w:val="28"/>
+        </w:rPr>
+        <w:t>Leaderboard</w:t>
+      </w:r>
+      <w:proofErr w:type="spellEnd"/>
+      <w:r>
+        <w:rPr>
+          <w:rFonts w:ascii="Arial" w:hAnsi="Arial" w:cs="Arial"/>
+          <w:sz w:val="28"/>
+          <w:szCs w:val="28"/>
+        </w:rPr>
+        <w:t>)</w:t>
+      </w:r>
+    </w:p>
+    <w:p>
+      <w:pPr>
+        <w:rPr>
+          <w:rFonts w:ascii="Arial" w:hAnsi="Arial" w:cs="Arial"/>
+          <w:sz w:val="28"/>
+          <w:szCs w:val="28"/>
+        </w:rPr>
+      </w:pPr>
+      <w:r>
+        <w:rPr>
+          <w:rFonts w:ascii="Arial" w:hAnsi="Arial" w:cs="Arial"/>
+          <w:sz w:val="28"/>
+          <w:szCs w:val="28"/>
+        </w:rPr>
+        <w:t xml:space="preserve">Além do histórico individual, o projeto conta com um sistema de Ranking competitivo. Sempre que o usuário finaliza uma partida, além de salvar a sessão, o aplicativo atualiza o documento principal do usuário no </w:t>
+      </w:r>
+      <w:proofErr w:type="spellStart"/>
+      <w:r>
+        <w:rPr>
+          <w:rFonts w:ascii="Arial" w:hAnsi="Arial" w:cs="Arial"/>
+          <w:sz w:val="28"/>
+          <w:szCs w:val="28"/>
+        </w:rPr>
+        <w:t>Firestore</w:t>
+      </w:r>
+      <w:proofErr w:type="spellEnd"/>
+      <w:r>
+        <w:rPr>
+          <w:rFonts w:ascii="Arial" w:hAnsi="Arial" w:cs="Arial"/>
+          <w:sz w:val="28"/>
+          <w:szCs w:val="28"/>
+        </w:rPr>
+        <w:t xml:space="preserve"> somando a nova nota à sua pontuação acumulada (utilizando o método </w:t>
+      </w:r>
+      <w:proofErr w:type="spellStart"/>
+      <w:r>
+        <w:rPr>
+          <w:rFonts w:ascii="Arial" w:hAnsi="Arial" w:cs="Arial"/>
+          <w:sz w:val="28"/>
+          <w:szCs w:val="28"/>
+        </w:rPr>
+        <w:t>FieldValue.increment</w:t>
+      </w:r>
+      <w:proofErr w:type="spellEnd"/>
+      <w:r>
+        <w:rPr>
+          <w:rFonts w:ascii="Arial" w:hAnsi="Arial" w:cs="Arial"/>
+          <w:sz w:val="28"/>
+          <w:szCs w:val="28"/>
+        </w:rPr>
+        <w:t xml:space="preserve"> para eficiência). A tela </w:t>
+      </w:r>
+      <w:proofErr w:type="spellStart"/>
+      <w:r>
+        <w:rPr>
+          <w:rFonts w:ascii="Arial" w:hAnsi="Arial" w:cs="Arial"/>
+          <w:sz w:val="28"/>
+          <w:szCs w:val="28"/>
+        </w:rPr>
+        <w:t>RankingActivity</w:t>
+      </w:r>
+      <w:proofErr w:type="spellEnd"/>
+      <w:r>
+        <w:rPr>
+          <w:rFonts w:ascii="Arial" w:hAnsi="Arial" w:cs="Arial"/>
+          <w:sz w:val="28"/>
+          <w:szCs w:val="28"/>
+        </w:rPr>
+        <w:t xml:space="preserve"> realiza uma consulta na coleção de usuários, ordenando os resultados de forma decrescente pela pontuação total (</w:t>
+      </w:r>
+      <w:proofErr w:type="spellStart"/>
+      <w:r>
+        <w:rPr>
+          <w:rFonts w:ascii="Arial" w:hAnsi="Arial" w:cs="Arial"/>
+          <w:sz w:val="28"/>
+          <w:szCs w:val="28"/>
+        </w:rPr>
+        <w:t>totalScore</w:t>
+      </w:r>
+      <w:proofErr w:type="spellEnd"/>
+      <w:r>
+        <w:rPr>
+          <w:rFonts w:ascii="Arial" w:hAnsi="Arial" w:cs="Arial"/>
+          <w:sz w:val="28"/>
+          <w:szCs w:val="28"/>
+        </w:rPr>
+        <w:t>), limitando a busca aos melhores jogadores e exibindo-os em uma lista de classificação global.</w:t>
       </w:r>
     </w:p>
     <w:p>
@@ -1743,17 +2039,310 @@
           <w:sz w:val="28"/>
           <w:szCs w:val="28"/>
         </w:rPr>
+        <w:t>HistoryActivity</w:t>
+      </w:r>
+      <w:proofErr w:type="spellEnd"/>
+      <w:r>
+        <w:rPr>
+          <w:rFonts w:ascii="Arial" w:hAnsi="Arial" w:cs="Arial"/>
+          <w:sz w:val="28"/>
+          <w:szCs w:val="28"/>
+        </w:rPr>
+        <w:t xml:space="preserve">: Visualização dos resultados armazenados no </w:t>
+      </w:r>
+      <w:proofErr w:type="spellStart"/>
+      <w:r>
+        <w:rPr>
+          <w:rFonts w:ascii="Arial" w:hAnsi="Arial" w:cs="Arial"/>
+          <w:sz w:val="28"/>
+          <w:szCs w:val="28"/>
+        </w:rPr>
+        <w:t>Firestore</w:t>
+      </w:r>
+      <w:proofErr w:type="spellEnd"/>
+      <w:r>
+        <w:rPr>
+          <w:rFonts w:ascii="Arial" w:hAnsi="Arial" w:cs="Arial"/>
+          <w:sz w:val="28"/>
+          <w:szCs w:val="28"/>
+        </w:rPr>
+        <w:t>.</w:t>
+      </w:r>
+    </w:p>
+    <w:p>
+      <w:pPr>
+        <w:rPr>
+          <w:rFonts w:ascii="Arial" w:hAnsi="Arial" w:cs="Arial"/>
+          <w:sz w:val="28"/>
+          <w:szCs w:val="28"/>
+        </w:rPr>
+      </w:pPr>
+    </w:p>
+    <w:p>
+      <w:pPr>
+        <w:rPr>
+          <w:rFonts w:ascii="Arial" w:hAnsi="Arial" w:cs="Arial"/>
+          <w:sz w:val="28"/>
+          <w:szCs w:val="28"/>
+        </w:rPr>
+      </w:pPr>
+      <w:proofErr w:type="spellStart"/>
+      <w:r>
+        <w:rPr>
+          <w:rFonts w:ascii="Arial" w:hAnsi="Arial" w:cs="Arial"/>
+          <w:sz w:val="28"/>
+          <w:szCs w:val="28"/>
+        </w:rPr>
+        <w:t>QuizModel</w:t>
+      </w:r>
+      <w:proofErr w:type="spellEnd"/>
+      <w:r>
+        <w:rPr>
+          <w:rFonts w:ascii="Arial" w:hAnsi="Arial" w:cs="Arial"/>
+          <w:sz w:val="28"/>
+          <w:szCs w:val="28"/>
+        </w:rPr>
+        <w:t xml:space="preserve"> &amp; </w:t>
+      </w:r>
+      <w:proofErr w:type="spellStart"/>
+      <w:r>
+        <w:rPr>
+          <w:rFonts w:ascii="Arial" w:hAnsi="Arial" w:cs="Arial"/>
+          <w:sz w:val="28"/>
+          <w:szCs w:val="28"/>
+        </w:rPr>
+        <w:t>HistoryModel</w:t>
+      </w:r>
+      <w:proofErr w:type="spellEnd"/>
+      <w:r>
+        <w:rPr>
+          <w:rFonts w:ascii="Arial" w:hAnsi="Arial" w:cs="Arial"/>
+          <w:sz w:val="28"/>
+          <w:szCs w:val="28"/>
+        </w:rPr>
+        <w:t>: Definições das entidades de dados.</w:t>
+      </w:r>
+    </w:p>
+    <w:p>
+      <w:pPr>
+        <w:rPr>
+          <w:rFonts w:ascii="Arial" w:hAnsi="Arial" w:cs="Arial"/>
+          <w:sz w:val="28"/>
+          <w:szCs w:val="28"/>
+        </w:rPr>
+      </w:pPr>
+    </w:p>
+    <w:p>
+      <w:pPr>
+        <w:rPr>
+          <w:rFonts w:ascii="Arial" w:hAnsi="Arial" w:cs="Arial"/>
+          <w:sz w:val="28"/>
+          <w:szCs w:val="28"/>
+        </w:rPr>
+      </w:pPr>
+      <w:proofErr w:type="spellStart"/>
+      <w:r>
+        <w:rPr>
+          <w:rFonts w:ascii="Arial" w:hAnsi="Arial" w:cs="Arial"/>
+          <w:sz w:val="28"/>
+          <w:szCs w:val="28"/>
+        </w:rPr>
+        <w:t>QuizDao</w:t>
+      </w:r>
+      <w:proofErr w:type="spellEnd"/>
+      <w:r>
+        <w:rPr>
+          <w:rFonts w:ascii="Arial" w:hAnsi="Arial" w:cs="Arial"/>
+          <w:sz w:val="28"/>
+          <w:szCs w:val="28"/>
+        </w:rPr>
+        <w:t>: Interface de acesso aos dados locais.</w:t>
+      </w:r>
+    </w:p>
+    <w:p>
+      <w:pPr>
+        <w:rPr>
+          <w:rFonts w:ascii="Arial" w:hAnsi="Arial" w:cs="Arial"/>
+          <w:sz w:val="28"/>
+          <w:szCs w:val="28"/>
+        </w:rPr>
+      </w:pPr>
+    </w:p>
+    <w:p>
+      <w:pPr>
+        <w:rPr>
+          <w:rFonts w:ascii="Arial" w:hAnsi="Arial" w:cs="Arial"/>
+          <w:sz w:val="28"/>
+          <w:szCs w:val="28"/>
+        </w:rPr>
+      </w:pPr>
+      <w:r>
+        <w:rPr>
+          <w:rFonts w:ascii="Arial" w:hAnsi="Arial" w:cs="Arial"/>
+          <w:sz w:val="28"/>
+          <w:szCs w:val="28"/>
+        </w:rPr>
+        <w:t>Principais Dificuldades Enfrentadas</w:t>
+      </w:r>
+    </w:p>
+    <w:p>
+      <w:pPr>
+        <w:rPr>
+          <w:rFonts w:ascii="Arial" w:hAnsi="Arial" w:cs="Arial"/>
+          <w:sz w:val="28"/>
+          <w:szCs w:val="28"/>
+        </w:rPr>
+      </w:pPr>
+      <w:r>
+        <w:rPr>
+          <w:rFonts w:ascii="Arial" w:hAnsi="Arial" w:cs="Arial"/>
+          <w:sz w:val="28"/>
+          <w:szCs w:val="28"/>
+        </w:rPr>
+        <w:t>Durante o ciclo de desenvolvimento, o grupo deparou-se com desafios técnicos que exigiram adaptações na arquitetura e na configuração do projeto:</w:t>
+      </w:r>
+    </w:p>
+    <w:p>
+      <w:pPr>
+        <w:rPr>
+          <w:rFonts w:ascii="Arial" w:hAnsi="Arial" w:cs="Arial"/>
+          <w:sz w:val="28"/>
+          <w:szCs w:val="28"/>
+        </w:rPr>
+      </w:pPr>
+    </w:p>
+    <w:p>
+      <w:pPr>
+        <w:rPr>
+          <w:rFonts w:ascii="Arial" w:hAnsi="Arial" w:cs="Arial"/>
+          <w:sz w:val="28"/>
+          <w:szCs w:val="28"/>
+        </w:rPr>
+      </w:pPr>
+      <w:r>
+        <w:rPr>
+          <w:rFonts w:ascii="Arial" w:hAnsi="Arial" w:cs="Arial"/>
+          <w:sz w:val="28"/>
+          <w:szCs w:val="28"/>
+        </w:rPr>
         <w:lastRenderedPageBreak/>
-        <w:t>HistoryActivity</w:t>
-      </w:r>
-      <w:proofErr w:type="spellEnd"/>
-      <w:r>
-        <w:rPr>
-          <w:rFonts w:ascii="Arial" w:hAnsi="Arial" w:cs="Arial"/>
-          <w:sz w:val="28"/>
-          <w:szCs w:val="28"/>
-        </w:rPr>
-        <w:t xml:space="preserve">: Visualização dos resultados armazenados no </w:t>
+        <w:t xml:space="preserve">Sincronização Offline e Comportamento do </w:t>
+      </w:r>
+      <w:proofErr w:type="spellStart"/>
+      <w:r>
+        <w:rPr>
+          <w:rFonts w:ascii="Arial" w:hAnsi="Arial" w:cs="Arial"/>
+          <w:sz w:val="28"/>
+          <w:szCs w:val="28"/>
+        </w:rPr>
+        <w:t>Firebase</w:t>
+      </w:r>
+      <w:proofErr w:type="spellEnd"/>
+      <w:r>
+        <w:rPr>
+          <w:rFonts w:ascii="Arial" w:hAnsi="Arial" w:cs="Arial"/>
+          <w:sz w:val="28"/>
+          <w:szCs w:val="28"/>
+        </w:rPr>
+        <w:t xml:space="preserve">: Observou-se que, ao iniciar o aplicativo sem internet, as requisições do </w:t>
+      </w:r>
+      <w:proofErr w:type="spellStart"/>
+      <w:r>
+        <w:rPr>
+          <w:rFonts w:ascii="Arial" w:hAnsi="Arial" w:cs="Arial"/>
+          <w:sz w:val="28"/>
+          <w:szCs w:val="28"/>
+        </w:rPr>
+        <w:t>Firebase</w:t>
+      </w:r>
+      <w:proofErr w:type="spellEnd"/>
+      <w:r>
+        <w:rPr>
+          <w:rFonts w:ascii="Arial" w:hAnsi="Arial" w:cs="Arial"/>
+          <w:sz w:val="28"/>
+          <w:szCs w:val="28"/>
+        </w:rPr>
+        <w:t xml:space="preserve"> não acionavam as falhas (</w:t>
+      </w:r>
+      <w:proofErr w:type="spellStart"/>
+      <w:r>
+        <w:rPr>
+          <w:rFonts w:ascii="Arial" w:hAnsi="Arial" w:cs="Arial"/>
+          <w:sz w:val="28"/>
+          <w:szCs w:val="28"/>
+        </w:rPr>
+        <w:t>addOnFailureListener</w:t>
+      </w:r>
+      <w:proofErr w:type="spellEnd"/>
+      <w:r>
+        <w:rPr>
+          <w:rFonts w:ascii="Arial" w:hAnsi="Arial" w:cs="Arial"/>
+          <w:sz w:val="28"/>
+          <w:szCs w:val="28"/>
+        </w:rPr>
+        <w:t xml:space="preserve">) de imediato. Isso causava um estado de carregamento infinito na tela. A solução encontrada foi instanciar o </w:t>
+      </w:r>
+      <w:proofErr w:type="spellStart"/>
+      <w:r>
+        <w:rPr>
+          <w:rFonts w:ascii="Arial" w:hAnsi="Arial" w:cs="Arial"/>
+          <w:sz w:val="28"/>
+          <w:szCs w:val="28"/>
+        </w:rPr>
+        <w:t>ConnectivityManager</w:t>
+      </w:r>
+      <w:proofErr w:type="spellEnd"/>
+      <w:r>
+        <w:rPr>
+          <w:rFonts w:ascii="Arial" w:hAnsi="Arial" w:cs="Arial"/>
+          <w:sz w:val="28"/>
+          <w:szCs w:val="28"/>
+        </w:rPr>
+        <w:t xml:space="preserve"> nativo do Android para verificar ativamente a conexão de rede antes de acionar o </w:t>
+      </w:r>
+      <w:proofErr w:type="spellStart"/>
+      <w:r>
+        <w:rPr>
+          <w:rFonts w:ascii="Arial" w:hAnsi="Arial" w:cs="Arial"/>
+          <w:sz w:val="28"/>
+          <w:szCs w:val="28"/>
+        </w:rPr>
+        <w:t>Firebase</w:t>
+      </w:r>
+      <w:proofErr w:type="spellEnd"/>
+      <w:r>
+        <w:rPr>
+          <w:rFonts w:ascii="Arial" w:hAnsi="Arial" w:cs="Arial"/>
+          <w:sz w:val="28"/>
+          <w:szCs w:val="28"/>
+        </w:rPr>
+        <w:t>. Caso o aparelho esteja offline, o aplicativo ignora a requisição na nuvem e busca os dados diretamente no banco local (Room) de forma instantânea.</w:t>
+      </w:r>
+    </w:p>
+    <w:p>
+      <w:pPr>
+        <w:rPr>
+          <w:rFonts w:ascii="Arial" w:hAnsi="Arial" w:cs="Arial"/>
+          <w:sz w:val="28"/>
+          <w:szCs w:val="28"/>
+        </w:rPr>
+      </w:pPr>
+    </w:p>
+    <w:p>
+      <w:pPr>
+        <w:rPr>
+          <w:rFonts w:ascii="Arial" w:hAnsi="Arial" w:cs="Arial"/>
+          <w:sz w:val="28"/>
+          <w:szCs w:val="28"/>
+        </w:rPr>
+      </w:pPr>
+      <w:r>
+        <w:rPr>
+          <w:rFonts w:ascii="Arial" w:hAnsi="Arial" w:cs="Arial"/>
+          <w:sz w:val="28"/>
+          <w:szCs w:val="28"/>
+        </w:rPr>
+        <w:t xml:space="preserve">Compatibilidade de Tipagem entre Room e </w:t>
       </w:r>
       <w:proofErr w:type="spellStart"/>
       <w:r>
@@ -1771,43 +2360,7 @@
           <w:sz w:val="28"/>
           <w:szCs w:val="28"/>
         </w:rPr>
-        <w:t>.</w:t>
-      </w:r>
-    </w:p>
-    <w:p>
-      <w:pPr>
-        <w:rPr>
-          <w:rFonts w:ascii="Arial" w:hAnsi="Arial" w:cs="Arial"/>
-          <w:sz w:val="28"/>
-          <w:szCs w:val="28"/>
-        </w:rPr>
-      </w:pPr>
-    </w:p>
-    <w:p>
-      <w:pPr>
-        <w:rPr>
-          <w:rFonts w:ascii="Arial" w:hAnsi="Arial" w:cs="Arial"/>
-          <w:sz w:val="28"/>
-          <w:szCs w:val="28"/>
-        </w:rPr>
-      </w:pPr>
-      <w:proofErr w:type="spellStart"/>
-      <w:r>
-        <w:rPr>
-          <w:rFonts w:ascii="Arial" w:hAnsi="Arial" w:cs="Arial"/>
-          <w:sz w:val="28"/>
-          <w:szCs w:val="28"/>
-        </w:rPr>
-        <w:t>QuizModel</w:t>
-      </w:r>
-      <w:proofErr w:type="spellEnd"/>
-      <w:r>
-        <w:rPr>
-          <w:rFonts w:ascii="Arial" w:hAnsi="Arial" w:cs="Arial"/>
-          <w:sz w:val="28"/>
-          <w:szCs w:val="28"/>
-        </w:rPr>
-        <w:t xml:space="preserve"> &amp; </w:t>
+        <w:t>: Houve dificuldade em utilizar a mesma classe de modelo de dados (</w:t>
       </w:r>
       <w:proofErr w:type="spellStart"/>
       <w:r>
@@ -1825,43 +2378,231 @@
           <w:sz w:val="28"/>
           <w:szCs w:val="28"/>
         </w:rPr>
-        <w:t>: Definições das entidades de dados.</w:t>
-      </w:r>
-    </w:p>
-    <w:p>
-      <w:pPr>
-        <w:rPr>
-          <w:rFonts w:ascii="Arial" w:hAnsi="Arial" w:cs="Arial"/>
-          <w:sz w:val="28"/>
-          <w:szCs w:val="28"/>
-        </w:rPr>
-      </w:pPr>
-    </w:p>
-    <w:p>
-      <w:pPr>
-        <w:rPr>
-          <w:rFonts w:ascii="Arial" w:hAnsi="Arial" w:cs="Arial"/>
-          <w:sz w:val="28"/>
-          <w:szCs w:val="28"/>
-        </w:rPr>
-      </w:pPr>
-      <w:proofErr w:type="spellStart"/>
-      <w:r>
-        <w:rPr>
-          <w:rFonts w:ascii="Arial" w:hAnsi="Arial" w:cs="Arial"/>
-          <w:sz w:val="28"/>
-          <w:szCs w:val="28"/>
-        </w:rPr>
-        <w:t>QuizDao</w:t>
-      </w:r>
-      <w:proofErr w:type="spellEnd"/>
-      <w:r>
-        <w:rPr>
-          <w:rFonts w:ascii="Arial" w:hAnsi="Arial" w:cs="Arial"/>
-          <w:sz w:val="28"/>
-          <w:szCs w:val="28"/>
-        </w:rPr>
-        <w:t>: Interface de acesso aos dados locais.</w:t>
+        <w:t xml:space="preserve">) para ambos os bancos. O </w:t>
+      </w:r>
+      <w:proofErr w:type="spellStart"/>
+      <w:r>
+        <w:rPr>
+          <w:rFonts w:ascii="Arial" w:hAnsi="Arial" w:cs="Arial"/>
+          <w:sz w:val="28"/>
+          <w:szCs w:val="28"/>
+        </w:rPr>
+        <w:t>Firebase</w:t>
+      </w:r>
+      <w:proofErr w:type="spellEnd"/>
+      <w:r>
+        <w:rPr>
+          <w:rFonts w:ascii="Arial" w:hAnsi="Arial" w:cs="Arial"/>
+          <w:sz w:val="28"/>
+          <w:szCs w:val="28"/>
+        </w:rPr>
+        <w:t xml:space="preserve"> utiliza, por padrão, o tipo </w:t>
+      </w:r>
+      <w:proofErr w:type="spellStart"/>
+      <w:r>
+        <w:rPr>
+          <w:rFonts w:ascii="Arial" w:hAnsi="Arial" w:cs="Arial"/>
+          <w:sz w:val="28"/>
+          <w:szCs w:val="28"/>
+        </w:rPr>
+        <w:t>Timestamp</w:t>
+      </w:r>
+      <w:proofErr w:type="spellEnd"/>
+      <w:r>
+        <w:rPr>
+          <w:rFonts w:ascii="Arial" w:hAnsi="Arial" w:cs="Arial"/>
+          <w:sz w:val="28"/>
+          <w:szCs w:val="28"/>
+        </w:rPr>
+        <w:t xml:space="preserve"> para datas, o qual o Room não compreende nativamente sem a criação de conversores de </w:t>
+      </w:r>
+      <w:proofErr w:type="spellStart"/>
+      <w:r>
+        <w:rPr>
+          <w:rFonts w:ascii="Arial" w:hAnsi="Arial" w:cs="Arial"/>
+          <w:sz w:val="28"/>
+          <w:szCs w:val="28"/>
+        </w:rPr>
+        <w:t>tipo</w:t>
+      </w:r>
+      <w:proofErr w:type="spellEnd"/>
+      <w:r>
+        <w:rPr>
+          <w:rFonts w:ascii="Arial" w:hAnsi="Arial" w:cs="Arial"/>
+          <w:sz w:val="28"/>
+          <w:szCs w:val="28"/>
+        </w:rPr>
+        <w:t xml:space="preserve"> complexos. O problema foi contornado alterando o registro de tempo para uma </w:t>
+      </w:r>
+      <w:proofErr w:type="spellStart"/>
+      <w:r>
+        <w:rPr>
+          <w:rFonts w:ascii="Arial" w:hAnsi="Arial" w:cs="Arial"/>
+          <w:sz w:val="28"/>
+          <w:szCs w:val="28"/>
+        </w:rPr>
+        <w:t>String</w:t>
+      </w:r>
+      <w:proofErr w:type="spellEnd"/>
+      <w:r>
+        <w:rPr>
+          <w:rFonts w:ascii="Arial" w:hAnsi="Arial" w:cs="Arial"/>
+          <w:sz w:val="28"/>
+          <w:szCs w:val="28"/>
+        </w:rPr>
+        <w:t xml:space="preserve"> pré-formatada no momento de salvar, permitindo que o mesmo objeto transite perfeitamente entre o </w:t>
+      </w:r>
+      <w:proofErr w:type="spellStart"/>
+      <w:r>
+        <w:rPr>
+          <w:rFonts w:ascii="Arial" w:hAnsi="Arial" w:cs="Arial"/>
+          <w:sz w:val="28"/>
+          <w:szCs w:val="28"/>
+        </w:rPr>
+        <w:t>SQLite</w:t>
+      </w:r>
+      <w:proofErr w:type="spellEnd"/>
+      <w:r>
+        <w:rPr>
+          <w:rFonts w:ascii="Arial" w:hAnsi="Arial" w:cs="Arial"/>
+          <w:sz w:val="28"/>
+          <w:szCs w:val="28"/>
+        </w:rPr>
+        <w:t xml:space="preserve"> local e o banco </w:t>
+      </w:r>
+      <w:proofErr w:type="spellStart"/>
+      <w:r>
+        <w:rPr>
+          <w:rFonts w:ascii="Arial" w:hAnsi="Arial" w:cs="Arial"/>
+          <w:sz w:val="28"/>
+          <w:szCs w:val="28"/>
+        </w:rPr>
+        <w:t>NoSQL</w:t>
+      </w:r>
+      <w:proofErr w:type="spellEnd"/>
+      <w:r>
+        <w:rPr>
+          <w:rFonts w:ascii="Arial" w:hAnsi="Arial" w:cs="Arial"/>
+          <w:sz w:val="28"/>
+          <w:szCs w:val="28"/>
+        </w:rPr>
+        <w:t xml:space="preserve"> na nuvem.</w:t>
+      </w:r>
+    </w:p>
+    <w:p>
+      <w:pPr>
+        <w:rPr>
+          <w:rFonts w:ascii="Arial" w:hAnsi="Arial" w:cs="Arial"/>
+          <w:sz w:val="28"/>
+          <w:szCs w:val="28"/>
+        </w:rPr>
+      </w:pPr>
+    </w:p>
+    <w:p>
+      <w:pPr>
+        <w:rPr>
+          <w:rFonts w:ascii="Arial" w:hAnsi="Arial" w:cs="Arial"/>
+          <w:sz w:val="28"/>
+          <w:szCs w:val="28"/>
+        </w:rPr>
+      </w:pPr>
+      <w:r>
+        <w:rPr>
+          <w:rFonts w:ascii="Arial" w:hAnsi="Arial" w:cs="Arial"/>
+          <w:sz w:val="28"/>
+          <w:szCs w:val="28"/>
+        </w:rPr>
+        <w:t xml:space="preserve">Conflitos de Dependências e Build (AAR </w:t>
+      </w:r>
+      <w:proofErr w:type="spellStart"/>
+      <w:r>
+        <w:rPr>
+          <w:rFonts w:ascii="Arial" w:hAnsi="Arial" w:cs="Arial"/>
+          <w:sz w:val="28"/>
+          <w:szCs w:val="28"/>
+        </w:rPr>
+        <w:t>Metadata</w:t>
+      </w:r>
+      <w:proofErr w:type="spellEnd"/>
+      <w:r>
+        <w:rPr>
+          <w:rFonts w:ascii="Arial" w:hAnsi="Arial" w:cs="Arial"/>
+          <w:sz w:val="28"/>
+          <w:szCs w:val="28"/>
+        </w:rPr>
+        <w:t xml:space="preserve">): Ao utilizar os assistentes do Android Studio para a criação de novas </w:t>
+      </w:r>
+      <w:proofErr w:type="spellStart"/>
+      <w:r>
+        <w:rPr>
+          <w:rFonts w:ascii="Arial" w:hAnsi="Arial" w:cs="Arial"/>
+          <w:sz w:val="28"/>
+          <w:szCs w:val="28"/>
+        </w:rPr>
+        <w:t>Activities</w:t>
+      </w:r>
+      <w:proofErr w:type="spellEnd"/>
+      <w:r>
+        <w:rPr>
+          <w:rFonts w:ascii="Arial" w:hAnsi="Arial" w:cs="Arial"/>
+          <w:sz w:val="28"/>
+          <w:szCs w:val="28"/>
+        </w:rPr>
+        <w:t xml:space="preserve">, a IDE inseria automaticamente versões mais recentes de bibliotecas (como </w:t>
+      </w:r>
+      <w:proofErr w:type="gramStart"/>
+      <w:r>
+        <w:rPr>
+          <w:rFonts w:ascii="Arial" w:hAnsi="Arial" w:cs="Arial"/>
+          <w:sz w:val="28"/>
+          <w:szCs w:val="28"/>
+        </w:rPr>
+        <w:t>androidx.activity</w:t>
+      </w:r>
+      <w:proofErr w:type="gramEnd"/>
+      <w:r>
+        <w:rPr>
+          <w:rFonts w:ascii="Arial" w:hAnsi="Arial" w:cs="Arial"/>
+          <w:sz w:val="28"/>
+          <w:szCs w:val="28"/>
+        </w:rPr>
+        <w:t xml:space="preserve">:activity:1.12.4). Isso exigia que o projeto fosse compilado em APIs mais novas (SDK 35+), gerando quebras de compilação (erros de AAR </w:t>
+      </w:r>
+      <w:proofErr w:type="spellStart"/>
+      <w:r>
+        <w:rPr>
+          <w:rFonts w:ascii="Arial" w:hAnsi="Arial" w:cs="Arial"/>
+          <w:sz w:val="28"/>
+          <w:szCs w:val="28"/>
+        </w:rPr>
+        <w:t>metadata</w:t>
+      </w:r>
+      <w:proofErr w:type="spellEnd"/>
+      <w:r>
+        <w:rPr>
+          <w:rFonts w:ascii="Arial" w:hAnsi="Arial" w:cs="Arial"/>
+          <w:sz w:val="28"/>
+          <w:szCs w:val="28"/>
+        </w:rPr>
+        <w:t xml:space="preserve">) no nosso ambiente configurado para o SDK 34. A solução exigiu a limpeza do arquivo </w:t>
+      </w:r>
+      <w:proofErr w:type="spellStart"/>
+      <w:r>
+        <w:rPr>
+          <w:rFonts w:ascii="Arial" w:hAnsi="Arial" w:cs="Arial"/>
+          <w:sz w:val="28"/>
+          <w:szCs w:val="28"/>
+        </w:rPr>
+        <w:t>build.gradle.kts</w:t>
+      </w:r>
+      <w:proofErr w:type="spellEnd"/>
+      <w:r>
+        <w:rPr>
+          <w:rFonts w:ascii="Arial" w:hAnsi="Arial" w:cs="Arial"/>
+          <w:sz w:val="28"/>
+          <w:szCs w:val="28"/>
+        </w:rPr>
+        <w:t xml:space="preserve"> e o travamento manual das versões das dependências para garantir a estabilidade e a compatibilidade do código.</w:t>
       </w:r>
     </w:p>
     <w:sectPr>
@@ -1872,6 +2613,163 @@
     </w:sectPr>
   </w:body>
 </w:document>
+</file>
+
+<file path=word/numbering.xml><?xml version="1.0" encoding="utf-8"?>
+<w:numbering xmlns:wpc="http://schemas.microsoft.com/office/word/2010/wordprocessingCanvas" xmlns:cx="http://schemas.microsoft.com/office/drawing/2014/chartex" xmlns:cx1="http://schemas.microsoft.com/office/drawing/2015/9/8/chartex" xmlns:cx2="http://schemas.microsoft.com/office/drawing/2015/10/21/chartex" xmlns:cx3="http://schemas.microsoft.com/office/drawing/2016/5/9/chartex" xmlns:cx4="http://schemas.microsoft.com/office/drawing/2016/5/10/chartex" xmlns:cx5="http://schemas.microsoft.com/office/drawing/2016/5/11/chartex" xmlns:cx6="http://schemas.microsoft.com/office/drawing/2016/5/12/chartex" xmlns:cx7="http://schemas.microsoft.com/office/drawing/2016/5/13/chartex" xmlns:cx8="http://schemas.microsoft.com/office/drawing/2016/5/14/chartex" xmlns:mc="http://schemas.openxmlformats.org/markup-compatibility/2006" xmlns:aink="http://schemas.microsoft.com/office/drawing/2016/ink" xmlns:am3d="http://schemas.microsoft.com/office/drawing/2017/model3d" xmlns:o="urn:schemas-microsoft-com:office:office" xmlns:oel="http://schemas.microsoft.com/office/2019/extlst" xmlns:r="http://schemas.openxmlformats.org/officeDocument/2006/relationships" xmlns:m="http://schemas.openxmlformats.org/officeDocument/2006/math" xmlns:v="urn:schemas-microsoft-com:vml" xmlns:wp14="http://schemas.microsoft.com/office/word/2010/wordprocessingDrawing" xmlns:wp="http://schemas.openxmlformats.org/drawingml/2006/wordprocessingDrawing" xmlns:w10="urn:schemas-microsoft-com:office:word" xmlns:w="http://schemas.openxmlformats.org/wordprocessingml/2006/main" xmlns:w14="http://schemas.microsoft.com/office/word/2010/wordml" xmlns:w15="http://schemas.microsoft.com/office/word/2012/wordml" xmlns:w16cex="http://schemas.microsoft.com/office/word/2018/wordml/cex" xmlns:w16cid="http://schemas.microsoft.com/office/word/2016/wordml/cid" xmlns:w16="http://schemas.microsoft.com/office/word/2018/wordml" xmlns:w16du="http://schemas.microsoft.com/office/word/2023/wordml/word16du" xmlns:w16sdtdh="http://schemas.microsoft.com/office/word/2020/wordml/sdtdatahash" xmlns:w16sdtfl="http://schemas.microsoft.com/office/word/2024/wordml/sdtformatlock" xmlns:w16se="http://schemas.microsoft.com/office/word/2015/wordml/symex" xmlns:wpg="http://schemas.microsoft.com/office/word/2010/wordprocessingGroup" xmlns:wpi="http://schemas.microsoft.com/office/word/2010/wordprocessingInk" xmlns:wne="http://schemas.microsoft.com/office/word/2006/wordml" xmlns:wps="http://schemas.microsoft.com/office/word/2010/wordprocessingShape" mc:Ignorable="w14 w15 w16se w16cid w16 w16cex w16sdtdh w16sdtfl w16du wp14">
+  <w:abstractNum w:abstractNumId="0" w15:restartNumberingAfterBreak="0">
+    <w:nsid w:val="0D71571A"/>
+    <w:multiLevelType w:val="multilevel"/>
+    <w:tmpl w:val="6D606540"/>
+    <w:lvl w:ilvl="0">
+      <w:start w:val="1"/>
+      <w:numFmt w:val="bullet"/>
+      <w:lvlText w:val=""/>
+      <w:lvlJc w:val="left"/>
+      <w:pPr>
+        <w:tabs>
+          <w:tab w:val="num" w:pos="720"/>
+        </w:tabs>
+        <w:ind w:left="720" w:hanging="360"/>
+      </w:pPr>
+      <w:rPr>
+        <w:rFonts w:ascii="Symbol" w:hAnsi="Symbol" w:hint="default"/>
+        <w:sz w:val="20"/>
+      </w:rPr>
+    </w:lvl>
+    <w:lvl w:ilvl="1" w:tentative="1">
+      <w:start w:val="1"/>
+      <w:numFmt w:val="bullet"/>
+      <w:lvlText w:val="o"/>
+      <w:lvlJc w:val="left"/>
+      <w:pPr>
+        <w:tabs>
+          <w:tab w:val="num" w:pos="1440"/>
+        </w:tabs>
+        <w:ind w:left="1440" w:hanging="360"/>
+      </w:pPr>
+      <w:rPr>
+        <w:rFonts w:ascii="Courier New" w:hAnsi="Courier New" w:hint="default"/>
+        <w:sz w:val="20"/>
+      </w:rPr>
+    </w:lvl>
+    <w:lvl w:ilvl="2" w:tentative="1">
+      <w:start w:val="1"/>
+      <w:numFmt w:val="bullet"/>
+      <w:lvlText w:val=""/>
+      <w:lvlJc w:val="left"/>
+      <w:pPr>
+        <w:tabs>
+          <w:tab w:val="num" w:pos="2160"/>
+        </w:tabs>
+        <w:ind w:left="2160" w:hanging="360"/>
+      </w:pPr>
+      <w:rPr>
+        <w:rFonts w:ascii="Wingdings" w:hAnsi="Wingdings" w:hint="default"/>
+        <w:sz w:val="20"/>
+      </w:rPr>
+    </w:lvl>
+    <w:lvl w:ilvl="3" w:tentative="1">
+      <w:start w:val="1"/>
+      <w:numFmt w:val="bullet"/>
+      <w:lvlText w:val=""/>
+      <w:lvlJc w:val="left"/>
+      <w:pPr>
+        <w:tabs>
+          <w:tab w:val="num" w:pos="2880"/>
+        </w:tabs>
+        <w:ind w:left="2880" w:hanging="360"/>
+      </w:pPr>
+      <w:rPr>
+        <w:rFonts w:ascii="Wingdings" w:hAnsi="Wingdings" w:hint="default"/>
+        <w:sz w:val="20"/>
+      </w:rPr>
+    </w:lvl>
+    <w:lvl w:ilvl="4" w:tentative="1">
+      <w:start w:val="1"/>
+      <w:numFmt w:val="bullet"/>
+      <w:lvlText w:val=""/>
+      <w:lvlJc w:val="left"/>
+      <w:pPr>
+        <w:tabs>
+          <w:tab w:val="num" w:pos="3600"/>
+        </w:tabs>
+        <w:ind w:left="3600" w:hanging="360"/>
+      </w:pPr>
+      <w:rPr>
+        <w:rFonts w:ascii="Wingdings" w:hAnsi="Wingdings" w:hint="default"/>
+        <w:sz w:val="20"/>
+      </w:rPr>
+    </w:lvl>
+    <w:lvl w:ilvl="5" w:tentative="1">
+      <w:start w:val="1"/>
+      <w:numFmt w:val="bullet"/>
+      <w:lvlText w:val=""/>
+      <w:lvlJc w:val="left"/>
+      <w:pPr>
+        <w:tabs>
+          <w:tab w:val="num" w:pos="4320"/>
+        </w:tabs>
+        <w:ind w:left="4320" w:hanging="360"/>
+      </w:pPr>
+      <w:rPr>
+        <w:rFonts w:ascii="Wingdings" w:hAnsi="Wingdings" w:hint="default"/>
+        <w:sz w:val="20"/>
+      </w:rPr>
+    </w:lvl>
+    <w:lvl w:ilvl="6" w:tentative="1">
+      <w:start w:val="1"/>
+      <w:numFmt w:val="bullet"/>
+      <w:lvlText w:val=""/>
+      <w:lvlJc w:val="left"/>
+      <w:pPr>
+        <w:tabs>
+          <w:tab w:val="num" w:pos="5040"/>
+        </w:tabs>
+        <w:ind w:left="5040" w:hanging="360"/>
+      </w:pPr>
+      <w:rPr>
+        <w:rFonts w:ascii="Wingdings" w:hAnsi="Wingdings" w:hint="default"/>
+        <w:sz w:val="20"/>
+      </w:rPr>
+    </w:lvl>
+    <w:lvl w:ilvl="7" w:tentative="1">
+      <w:start w:val="1"/>
+      <w:numFmt w:val="bullet"/>
+      <w:lvlText w:val=""/>
+      <w:lvlJc w:val="left"/>
+      <w:pPr>
+        <w:tabs>
+          <w:tab w:val="num" w:pos="5760"/>
+        </w:tabs>
+        <w:ind w:left="5760" w:hanging="360"/>
+      </w:pPr>
+      <w:rPr>
+        <w:rFonts w:ascii="Wingdings" w:hAnsi="Wingdings" w:hint="default"/>
+        <w:sz w:val="20"/>
+      </w:rPr>
+    </w:lvl>
+    <w:lvl w:ilvl="8" w:tentative="1">
+      <w:start w:val="1"/>
+      <w:numFmt w:val="bullet"/>
+      <w:lvlText w:val=""/>
+      <w:lvlJc w:val="left"/>
+      <w:pPr>
+        <w:tabs>
+          <w:tab w:val="num" w:pos="6480"/>
+        </w:tabs>
+        <w:ind w:left="6480" w:hanging="360"/>
+      </w:pPr>
+      <w:rPr>
+        <w:rFonts w:ascii="Wingdings" w:hAnsi="Wingdings" w:hint="default"/>
+        <w:sz w:val="20"/>
+      </w:rPr>
+    </w:lvl>
+  </w:abstractNum>
+  <w:num w:numId="1" w16cid:durableId="1900289258">
+    <w:abstractNumId w:val="0"/>
+  </w:num>
+</w:numbering>
 </file>
 
 <file path=word/styles.xml><?xml version="1.0" encoding="utf-8"?>
@@ -2478,7 +3376,6 @@
   <w:style w:type="character" w:default="1" w:styleId="Fontepargpadro">
     <w:name w:val="Default Paragraph Font"/>
     <w:uiPriority w:val="1"/>
-    <w:semiHidden/>
     <w:unhideWhenUsed/>
   </w:style>
   <w:style w:type="table" w:default="1" w:styleId="Tabelanormal">
@@ -2792,6 +3689,19 @@
       <w:spacing w:val="5"/>
     </w:rPr>
   </w:style>
+  <w:style w:type="paragraph" w:styleId="NormalWeb">
+    <w:name w:val="Normal (Web)"/>
+    <w:basedOn w:val="Normal"/>
+    <w:uiPriority w:val="99"/>
+    <w:semiHidden/>
+    <w:unhideWhenUsed/>
+    <w:rsid w:val="00A27D95"/>
+    <w:rPr>
+      <w:rFonts w:ascii="Times New Roman" w:hAnsi="Times New Roman" w:cs="Times New Roman"/>
+      <w:sz w:val="24"/>
+      <w:szCs w:val="24"/>
+    </w:rPr>
+  </w:style>
 </w:styles>
 </file>
 

</xml_diff>